<commit_message>
bedida 9 - correction
</commit_message>
<xml_diff>
--- a/5772_SemesterA/Bedida/Bedida 9 Azriel Berger.docx
+++ b/5772_SemesterA/Bedida/Bedida 9 Azriel Berger.docx
@@ -208,7 +208,7 @@
           <v:shape id="_x0000_i1025" type="#_x0000_t75" style="width:60.8pt;height:15.9pt" o:ole="">
             <v:imagedata r:id="rId8" o:title=""/>
           </v:shape>
-          <o:OLEObject Type="Embed" ProgID="Equation.3" ShapeID="_x0000_i1025" DrawAspect="Content" ObjectID="_1391179813" r:id="rId9"/>
+          <o:OLEObject Type="Embed" ProgID="Equation.3" ShapeID="_x0000_i1025" DrawAspect="Content" ObjectID="_1391349793" r:id="rId9"/>
         </w:object>
       </w:r>
       <w:r>
@@ -228,7 +228,7 @@
           <v:shape id="_x0000_i1026" type="#_x0000_t75" style="width:26.2pt;height:15.9pt" o:ole="">
             <v:imagedata r:id="rId10" o:title=""/>
           </v:shape>
-          <o:OLEObject Type="Embed" ProgID="Equation.3" ShapeID="_x0000_i1026" DrawAspect="Content" ObjectID="_1391179814" r:id="rId11"/>
+          <o:OLEObject Type="Embed" ProgID="Equation.3" ShapeID="_x0000_i1026" DrawAspect="Content" ObjectID="_1391349794" r:id="rId11"/>
         </w:object>
       </w:r>
       <w:r>
@@ -242,7 +242,6 @@
     <w:p>
       <w:pPr>
         <w:rPr>
-          <w:rFonts w:hint="cs"/>
           <w:rtl/>
         </w:rPr>
       </w:pPr>
@@ -956,13 +955,7 @@
             <w:rPr>
               <w:rFonts w:ascii="Cambria Math" w:hAnsi="Cambria Math"/>
             </w:rPr>
-            <m:t>=</m:t>
-          </m:r>
-          <m:r>
-            <w:rPr>
-              <w:rFonts w:ascii="Cambria Math" w:hAnsi="Cambria Math"/>
-            </w:rPr>
-            <m:t>167</m:t>
+            <m:t>=167</m:t>
           </m:r>
         </m:oMath>
       </m:oMathPara>
@@ -1614,7 +1607,6 @@
     <w:p>
       <w:pPr>
         <w:rPr>
-          <w:rFonts w:hint="cs"/>
           <w:rtl/>
         </w:rPr>
       </w:pPr>
@@ -1721,7 +1713,6 @@
       <w:pPr>
         <w:pStyle w:val="3"/>
         <w:rPr>
-          <w:rFonts w:hint="cs"/>
           <w:rtl/>
         </w:rPr>
       </w:pPr>
@@ -1946,7 +1937,7 @@
           <v:shape id="_x0000_i1027" type="#_x0000_t75" style="width:14.05pt;height:16.85pt" o:ole="">
             <v:imagedata r:id="rId12" o:title=""/>
           </v:shape>
-          <o:OLEObject Type="Embed" ProgID="Equation.3" ShapeID="_x0000_i1027" DrawAspect="Content" ObjectID="_1391179815" r:id="rId13"/>
+          <o:OLEObject Type="Embed" ProgID="Equation.3" ShapeID="_x0000_i1027" DrawAspect="Content" ObjectID="_1391349795" r:id="rId13"/>
         </w:object>
       </w:r>
       <w:r>
@@ -1970,7 +1961,7 @@
           <v:shape id="_x0000_i1028" type="#_x0000_t75" style="width:14.95pt;height:16.85pt" o:ole="">
             <v:imagedata r:id="rId14" o:title=""/>
           </v:shape>
-          <o:OLEObject Type="Embed" ProgID="Equation.3" ShapeID="_x0000_i1028" DrawAspect="Content" ObjectID="_1391179816" r:id="rId15"/>
+          <o:OLEObject Type="Embed" ProgID="Equation.3" ShapeID="_x0000_i1028" DrawAspect="Content" ObjectID="_1391349796" r:id="rId15"/>
         </w:object>
       </w:r>
       <w:r>
@@ -1994,7 +1985,7 @@
           <v:shape id="_x0000_i1029" type="#_x0000_t75" style="width:14.95pt;height:18.25pt" o:ole="">
             <v:imagedata r:id="rId16" o:title=""/>
           </v:shape>
-          <o:OLEObject Type="Embed" ProgID="Equation.3" ShapeID="_x0000_i1029" DrawAspect="Content" ObjectID="_1391179817" r:id="rId17"/>
+          <o:OLEObject Type="Embed" ProgID="Equation.3" ShapeID="_x0000_i1029" DrawAspect="Content" ObjectID="_1391349797" r:id="rId17"/>
         </w:object>
       </w:r>
       <w:r>
@@ -2037,7 +2028,7 @@
           <v:shape id="_x0000_i1030" type="#_x0000_t75" style="width:67.8pt;height:18.25pt" o:ole="">
             <v:imagedata r:id="rId18" o:title=""/>
           </v:shape>
-          <o:OLEObject Type="Embed" ProgID="Equation.3" ShapeID="_x0000_i1030" DrawAspect="Content" ObjectID="_1391179818" r:id="rId19"/>
+          <o:OLEObject Type="Embed" ProgID="Equation.3" ShapeID="_x0000_i1030" DrawAspect="Content" ObjectID="_1391349798" r:id="rId19"/>
         </w:object>
       </w:r>
       <w:r>
@@ -2061,7 +2052,7 @@
           <v:shape id="_x0000_i1031" type="#_x0000_t75" style="width:131.85pt;height:18.25pt" o:ole="">
             <v:imagedata r:id="rId20" o:title=""/>
           </v:shape>
-          <o:OLEObject Type="Embed" ProgID="Equation.3" ShapeID="_x0000_i1031" DrawAspect="Content" ObjectID="_1391179819" r:id="rId21"/>
+          <o:OLEObject Type="Embed" ProgID="Equation.3" ShapeID="_x0000_i1031" DrawAspect="Content" ObjectID="_1391349799" r:id="rId21"/>
         </w:object>
       </w:r>
       <w:r>
@@ -3352,7 +3343,7 @@
     <w:p>
       <w:pPr>
         <w:rPr>
-          <w:rFonts w:cs="David" w:hint="cs"/>
+          <w:rFonts w:cs="David"/>
           <w:i/>
           <w:rtl/>
         </w:rPr>
@@ -3755,7 +3746,7 @@
     <w:p>
       <w:pPr>
         <w:rPr>
-          <w:rFonts w:cs="David" w:hint="cs"/>
+          <w:rFonts w:cs="David"/>
           <w:rtl/>
         </w:rPr>
       </w:pPr>
@@ -4046,7 +4037,7 @@
     <w:p>
       <w:pPr>
         <w:rPr>
-          <w:rFonts w:cs="David" w:hint="cs"/>
+          <w:rFonts w:cs="David"/>
           <w:rtl/>
         </w:rPr>
       </w:pPr>
@@ -4324,7 +4315,7 @@
     <w:p>
       <w:pPr>
         <w:rPr>
-          <w:rFonts w:cs="David" w:hint="cs"/>
+          <w:rFonts w:cs="David"/>
           <w:rtl/>
         </w:rPr>
       </w:pPr>
@@ -4561,7 +4552,7 @@
     <w:p>
       <w:pPr>
         <w:rPr>
-          <w:rFonts w:cs="David" w:hint="cs"/>
+          <w:rFonts w:cs="David"/>
           <w:rtl/>
         </w:rPr>
       </w:pPr>
@@ -4728,7 +4719,7 @@
     <w:p>
       <w:pPr>
         <w:rPr>
-          <w:rFonts w:cs="David" w:hint="cs"/>
+          <w:rFonts w:cs="David"/>
           <w:rtl/>
         </w:rPr>
       </w:pPr>
@@ -4743,7 +4734,7 @@
     <w:p>
       <w:pPr>
         <w:rPr>
-          <w:rFonts w:cs="David" w:hint="cs"/>
+          <w:rFonts w:cs="David"/>
           <w:rtl/>
         </w:rPr>
       </w:pPr>
@@ -5347,13 +5338,7 @@
             <w:rPr>
               <w:rFonts w:ascii="Cambria Math" w:hAnsi="Cambria Math" w:cs="David"/>
             </w:rPr>
-            <m:t>=</m:t>
-          </m:r>
-          <m:r>
-            <w:rPr>
-              <w:rFonts w:ascii="Cambria Math" w:hAnsi="Cambria Math" w:cs="David"/>
-            </w:rPr>
-            <m:t>10-1=9</m:t>
+            <m:t>=10-1=9</m:t>
           </m:r>
         </m:oMath>
       </m:oMathPara>
@@ -5361,7 +5346,7 @@
     <w:p>
       <w:pPr>
         <w:rPr>
-          <w:rFonts w:cs="David" w:hint="cs"/>
+          <w:rFonts w:cs="David"/>
           <w:rtl/>
         </w:rPr>
       </w:pPr>
@@ -5413,27 +5398,26 @@
     <w:p>
       <w:pPr>
         <w:ind w:right="-360"/>
+        <w:rPr>
+          <w:rFonts w:cs="David"/>
+          <w:b/>
+          <w:bCs/>
+          <w:rtl/>
+        </w:rPr>
+      </w:pPr>
+      <w:r>
         <w:rPr>
           <w:rFonts w:cs="David" w:hint="cs"/>
           <w:b/>
           <w:bCs/>
           <w:rtl/>
         </w:rPr>
-      </w:pPr>
-      <w:r>
-        <w:rPr>
-          <w:rFonts w:cs="David" w:hint="cs"/>
-          <w:b/>
-          <w:bCs/>
-          <w:rtl/>
-        </w:rPr>
         <w:t xml:space="preserve">א.מהו מספר התמורות של 22 אותיות הא"ב שמכילות לפחות אחת מהמילים: ראש, יד, רגל, שער ? </w:t>
       </w:r>
     </w:p>
     <w:p>
       <w:pPr>
         <w:rPr>
-          <w:rFonts w:hint="cs"/>
           <w:rtl/>
         </w:rPr>
       </w:pPr>
@@ -6092,13 +6076,7 @@
             <w:rPr>
               <w:rFonts w:ascii="Cambria Math" w:hAnsi="Cambria Math"/>
             </w:rPr>
-            <m:t>=</m:t>
-          </m:r>
-          <m:r>
-            <w:rPr>
-              <w:rFonts w:ascii="Cambria Math" w:hAnsi="Cambria Math"/>
-            </w:rPr>
-            <m:t>0,</m:t>
+            <m:t>=0,</m:t>
           </m:r>
           <m:d>
             <m:dPr>
@@ -8102,13 +8080,7 @@
             <w:rPr>
               <w:rFonts w:ascii="Cambria Math" w:hAnsi="Cambria Math"/>
             </w:rPr>
-            <m:t>=3⋅20!+21!-3⋅19!-18!+17!</m:t>
-          </m:r>
-          <m:r>
-            <w:rPr>
-              <w:rFonts w:ascii="Cambria Math" w:hAnsi="Cambria Math"/>
-            </w:rPr>
-            <m:t>=5.8⋅</m:t>
+            <m:t>=3⋅20!+21!-3⋅19!-18!+17!=5.8⋅</m:t>
           </m:r>
           <m:sSup>
             <m:sSupPr>
@@ -8143,12 +8115,29 @@
       <w:pPr>
         <w:ind w:right="-360"/>
         <w:rPr>
+          <w:rFonts w:cs="David"/>
+          <w:b/>
+          <w:bCs/>
+          <w:rtl/>
+        </w:rPr>
+      </w:pPr>
+      <w:r>
+        <w:rPr>
           <w:rFonts w:cs="David" w:hint="cs"/>
           <w:b/>
           <w:bCs/>
           <w:rtl/>
         </w:rPr>
-      </w:pPr>
+        <w:t xml:space="preserve">ב. מהו מספר התמורות של אותיות המילה </w:t>
+      </w:r>
+      <w:r>
+        <w:rPr>
+          <w:rFonts w:cs="David"/>
+          <w:b/>
+          <w:bCs/>
+        </w:rPr>
+        <w:t>mathematics</w:t>
+      </w:r>
       <w:r>
         <w:rPr>
           <w:rFonts w:cs="David" w:hint="cs"/>
@@ -8156,7 +8145,7 @@
           <w:bCs/>
           <w:rtl/>
         </w:rPr>
-        <w:t xml:space="preserve">ב. מהו מספר התמורות של אותיות המילה </w:t>
+        <w:t xml:space="preserve"> אשר אינן מכילות אפילו אחת מהמילים </w:t>
       </w:r>
       <w:r>
         <w:rPr>
@@ -8164,7 +8153,7 @@
           <w:b/>
           <w:bCs/>
         </w:rPr>
-        <w:t>mathematics</w:t>
+        <w:t>mat, tea, the</w:t>
       </w:r>
       <w:r>
         <w:rPr>
@@ -8173,30 +8162,12 @@
           <w:bCs/>
           <w:rtl/>
         </w:rPr>
-        <w:t xml:space="preserve"> אשר אינן מכילות אפילו אחת מהמילים </w:t>
-      </w:r>
-      <w:r>
-        <w:rPr>
-          <w:rFonts w:cs="David"/>
-          <w:b/>
-          <w:bCs/>
-        </w:rPr>
-        <w:t>mat, tea, the</w:t>
-      </w:r>
-      <w:r>
-        <w:rPr>
-          <w:rFonts w:cs="David" w:hint="cs"/>
-          <w:b/>
-          <w:bCs/>
-          <w:rtl/>
-        </w:rPr>
         <w:t xml:space="preserve"> ? </w:t>
       </w:r>
     </w:p>
     <w:p>
       <w:pPr>
         <w:rPr>
-          <w:rFonts w:hint="cs"/>
           <w:rtl/>
         </w:rPr>
       </w:pPr>
@@ -8728,13 +8699,7 @@
             <w:rPr>
               <w:rFonts w:ascii="Cambria Math" w:hAnsi="Cambria Math"/>
             </w:rPr>
-            <m:t>⋅</m:t>
-          </m:r>
-          <m:r>
-            <w:rPr>
-              <w:rFonts w:ascii="Cambria Math" w:hAnsi="Cambria Math"/>
-            </w:rPr>
-            <m:t>5!=90720</m:t>
+            <m:t>⋅5!=90720</m:t>
           </m:r>
         </m:oMath>
       </m:oMathPara>
@@ -8841,7 +8806,6 @@
     <w:p>
       <w:pPr>
         <w:rPr>
-          <w:rFonts w:hint="cs"/>
           <w:rtl/>
         </w:rPr>
       </w:pPr>
@@ -8962,13 +8926,7 @@
             <w:rPr>
               <w:rFonts w:ascii="Cambria Math" w:hAnsi="Cambria Math"/>
             </w:rPr>
-            <m:t>=</m:t>
-          </m:r>
-          <m:r>
-            <w:rPr>
-              <w:rFonts w:ascii="Cambria Math" w:hAnsi="Cambria Math"/>
-            </w:rPr>
-            <m:t>9!-7!=357840</m:t>
+            <m:t>=9!-7!=357840</m:t>
           </m:r>
         </m:oMath>
       </m:oMathPara>
@@ -9173,7 +9131,6 @@
     <w:p>
       <w:pPr>
         <w:rPr>
-          <w:rFonts w:hint="cs"/>
           <w:rtl/>
         </w:rPr>
       </w:pPr>
@@ -9574,19 +9531,7 @@
             <w:rPr>
               <w:rFonts w:ascii="Cambria Math" w:hAnsi="Cambria Math"/>
             </w:rPr>
-            <m:t>=2⋅7!</m:t>
-          </m:r>
-          <m:r>
-            <w:rPr>
-              <w:rFonts w:ascii="Cambria Math" w:hAnsi="Cambria Math"/>
-            </w:rPr>
-            <m:t xml:space="preserve"> </m:t>
-          </m:r>
-          <m:r>
-            <w:rPr>
-              <w:rFonts w:ascii="Cambria Math" w:hAnsi="Cambria Math"/>
-            </w:rPr>
-            <m:t>=10080</m:t>
+            <m:t>=2⋅7! =10080</m:t>
           </m:r>
         </m:oMath>
       </m:oMathPara>
@@ -10246,7 +10191,6 @@
       <w:pPr>
         <w:pStyle w:val="3"/>
         <w:rPr>
-          <w:rFonts w:hint="cs"/>
           <w:rtl/>
         </w:rPr>
       </w:pPr>
@@ -10261,7 +10205,7 @@
     <w:p>
       <w:pPr>
         <w:rPr>
-          <w:rFonts w:cs="David" w:hint="cs"/>
+          <w:rFonts w:cs="David"/>
           <w:b/>
           <w:bCs/>
           <w:rtl/>
@@ -10308,7 +10252,7 @@
           <v:shape id="_x0000_i1032" type="#_x0000_t75" style="width:180.95pt;height:37.85pt" o:ole="">
             <v:imagedata r:id="rId22" o:title=""/>
           </v:shape>
-          <o:OLEObject Type="Embed" ProgID="Equation.3" ShapeID="_x0000_i1032" DrawAspect="Content" ObjectID="_1391179820" r:id="rId23"/>
+          <o:OLEObject Type="Embed" ProgID="Equation.3" ShapeID="_x0000_i1032" DrawAspect="Content" ObjectID="_1391349800" r:id="rId23"/>
         </w:object>
       </w:r>
     </w:p>
@@ -10365,7 +10309,7 @@
           <v:shape id="_x0000_i1033" type="#_x0000_t75" style="width:231.9pt;height:18.25pt" o:ole="">
             <v:imagedata r:id="rId24" o:title=""/>
           </v:shape>
-          <o:OLEObject Type="Embed" ProgID="Equation.3" ShapeID="_x0000_i1033" DrawAspect="Content" ObjectID="_1391179821" r:id="rId25"/>
+          <o:OLEObject Type="Embed" ProgID="Equation.3" ShapeID="_x0000_i1033" DrawAspect="Content" ObjectID="_1391349801" r:id="rId25"/>
         </w:object>
       </w:r>
       <w:r>
@@ -10382,7 +10326,6 @@
     <w:p>
       <w:pPr>
         <w:rPr>
-          <w:rFonts w:hint="cs"/>
           <w:rtl/>
         </w:rPr>
       </w:pPr>
@@ -10477,13 +10420,7 @@
           <w:rPr>
             <w:rFonts w:ascii="Cambria Math" w:hAnsi="Cambria Math"/>
           </w:rPr>
-          <m:t>&lt;5</m:t>
-        </m:r>
-        <m:r>
-          <w:rPr>
-            <w:rFonts w:ascii="Cambria Math" w:hAnsi="Cambria Math"/>
-          </w:rPr>
-          <m:t>,0≤</m:t>
+          <m:t>&lt;5,0≤</m:t>
         </m:r>
         <m:sSub>
           <m:sSubPr>
@@ -10515,13 +10452,7 @@
           <w:rPr>
             <w:rFonts w:ascii="Cambria Math" w:hAnsi="Cambria Math"/>
           </w:rPr>
-          <m:t>&lt;9</m:t>
-        </m:r>
-        <m:r>
-          <w:rPr>
-            <w:rFonts w:ascii="Cambria Math" w:hAnsi="Cambria Math"/>
-          </w:rPr>
-          <m:t>,0≤</m:t>
+          <m:t>&lt;9,0≤</m:t>
         </m:r>
         <m:sSub>
           <m:sSubPr>
@@ -10624,13 +10555,7 @@
             <w:rPr>
               <w:rFonts w:ascii="Cambria Math" w:hAnsi="Cambria Math"/>
             </w:rPr>
-            <m:t>=</m:t>
-          </m:r>
-          <m:r>
-            <w:rPr>
-              <w:rFonts w:ascii="Cambria Math" w:hAnsi="Cambria Math"/>
-            </w:rPr>
-            <m:t>13</m:t>
+            <m:t>=13</m:t>
           </m:r>
         </m:oMath>
       </m:oMathPara>
@@ -10638,7 +10563,6 @@
     <w:p>
       <w:pPr>
         <w:rPr>
-          <w:rFonts w:hint="cs"/>
           <w:rtl/>
         </w:rPr>
       </w:pPr>
@@ -10723,7 +10647,6 @@
     <w:p>
       <w:pPr>
         <w:rPr>
-          <w:rFonts w:hint="cs"/>
           <w:rtl/>
         </w:rPr>
       </w:pPr>
@@ -11245,7 +11168,6 @@
     <w:p>
       <w:pPr>
         <w:rPr>
-          <w:rFonts w:hint="cs"/>
           <w:rtl/>
         </w:rPr>
       </w:pPr>
@@ -11648,7 +11570,6 @@
       <w:pPr>
         <w:pStyle w:val="3"/>
         <w:rPr>
-          <w:rFonts w:hint="cs"/>
           <w:rtl/>
         </w:rPr>
       </w:pPr>
@@ -11669,27 +11590,26 @@
     </w:p>
     <w:p>
       <w:pPr>
+        <w:rPr>
+          <w:rFonts w:cs="David"/>
+          <w:b/>
+          <w:bCs/>
+          <w:rtl/>
+        </w:rPr>
+      </w:pPr>
+      <w:r>
         <w:rPr>
           <w:rFonts w:cs="David" w:hint="cs"/>
           <w:b/>
           <w:bCs/>
           <w:rtl/>
         </w:rPr>
-      </w:pPr>
-      <w:r>
-        <w:rPr>
-          <w:rFonts w:cs="David" w:hint="cs"/>
-          <w:b/>
-          <w:bCs/>
-          <w:rtl/>
-        </w:rPr>
         <w:t xml:space="preserve">מצא את מספר האפשרויות לשים 500 כדורים זהים בתוך 3 תאים שונים כאשר בכל תא יש לכל היותר 180 כדורים. </w:t>
       </w:r>
     </w:p>
     <w:p>
       <w:pPr>
         <w:rPr>
-          <w:rFonts w:hint="cs"/>
           <w:rtl/>
         </w:rPr>
       </w:pPr>
@@ -11788,7 +11708,6 @@
     <w:p>
       <w:pPr>
         <w:rPr>
-          <w:rFonts w:hint="cs"/>
           <w:rtl/>
         </w:rPr>
       </w:pPr>
@@ -11951,16 +11870,7 @@
             <w:rPr>
               <w:rFonts w:ascii="Cambria Math" w:hAnsi="Cambria Math"/>
             </w:rPr>
-            <m:t>=</m:t>
-          </m:r>
-          <m:r>
-            <m:rPr>
-              <m:sty m:val="p"/>
-            </m:rPr>
-            <w:rPr>
-              <w:rFonts w:ascii="Cambria Math" w:hAnsi="Cambria Math"/>
-            </w:rPr>
-            <m:t>51360</m:t>
+            <m:t>=51360</m:t>
           </m:r>
         </m:oMath>
       </m:oMathPara>
@@ -12804,34 +12714,7 @@
             <w:rPr>
               <w:rFonts w:ascii="Cambria Math" w:hAnsi="Cambria Math"/>
             </w:rPr>
-            <m:t>51360</m:t>
-          </m:r>
-          <m:r>
-            <m:rPr>
-              <m:sty m:val="p"/>
-            </m:rPr>
-            <w:rPr>
-              <w:rFonts w:ascii="Cambria Math" w:hAnsi="Cambria Math"/>
-            </w:rPr>
-            <m:t>+3⋅</m:t>
-          </m:r>
-          <m:r>
-            <m:rPr>
-              <m:sty m:val="p"/>
-            </m:rPr>
-            <w:rPr>
-              <w:rFonts w:ascii="Cambria Math" w:hAnsi="Cambria Math"/>
-            </w:rPr>
-            <m:t>9730</m:t>
-          </m:r>
-          <m:r>
-            <m:rPr>
-              <m:sty m:val="p"/>
-            </m:rPr>
-            <w:rPr>
-              <w:rFonts w:ascii="Cambria Math" w:hAnsi="Cambria Math"/>
-            </w:rPr>
-            <m:t>=861</m:t>
+            <m:t>51360+3⋅9730=861</m:t>
           </m:r>
         </m:oMath>
       </m:oMathPara>
@@ -12840,7 +12723,6 @@
       <w:pPr>
         <w:pStyle w:val="3"/>
         <w:rPr>
-          <w:rFonts w:hint="cs"/>
           <w:rtl/>
         </w:rPr>
       </w:pPr>
@@ -12900,19 +12782,37 @@
     <w:p>
       <w:pPr>
         <w:rPr>
+          <w:rFonts w:cs="David"/>
+          <w:b/>
+          <w:bCs/>
+          <w:rtl/>
+        </w:rPr>
+      </w:pPr>
+      <w:r>
+        <w:rPr>
+          <w:rFonts w:cs="David"/>
+          <w:b/>
+          <w:bCs/>
+        </w:rPr>
+        <w:t>4</w:t>
+      </w:r>
+      <w:r>
+        <w:rPr>
           <w:rFonts w:cs="David" w:hint="cs"/>
           <w:b/>
           <w:bCs/>
           <w:rtl/>
         </w:rPr>
-      </w:pPr>
+        <w:t xml:space="preserve"> </w:t>
+      </w:r>
       <w:r>
         <w:rPr>
           <w:rFonts w:cs="David"/>
           <w:b/>
           <w:bCs/>
-        </w:rPr>
-        <w:t>4</w:t>
+          <w:rtl/>
+        </w:rPr>
+        <w:t>קוביות: כחולה, אדומה, ירוקה ולבנה</w:t>
       </w:r>
       <w:r>
         <w:rPr>
@@ -12921,16 +12821,16 @@
           <w:bCs/>
           <w:rtl/>
         </w:rPr>
-        <w:t xml:space="preserve"> </w:t>
+        <w:t xml:space="preserve">. </w:t>
       </w:r>
       <w:r>
         <w:rPr>
           <w:rFonts w:cs="David"/>
           <w:b/>
           <w:bCs/>
-          <w:rtl/>
-        </w:rPr>
-        <w:t>קוביות: כחולה, אדומה, ירוקה ולבנה</w:t>
+        </w:rPr>
+        <w:br/>
+        <w:t>4</w:t>
       </w:r>
       <w:r>
         <w:rPr>
@@ -12939,13 +12839,22 @@
           <w:bCs/>
           <w:rtl/>
         </w:rPr>
-        <w:t xml:space="preserve">. </w:t>
+        <w:t xml:space="preserve"> </w:t>
       </w:r>
       <w:r>
         <w:rPr>
           <w:rFonts w:cs="David"/>
           <w:b/>
           <w:bCs/>
+          <w:rtl/>
+        </w:rPr>
+        <w:t>כדורים: כחול, אדום, ירוק ולבן</w:t>
+      </w:r>
+      <w:r>
+        <w:rPr>
+          <w:rFonts w:cs="David"/>
+          <w:b/>
+          <w:bCs/>
         </w:rPr>
         <w:br/>
         <w:t>4</w:t>
@@ -12957,7 +12866,7 @@
           <w:bCs/>
           <w:rtl/>
         </w:rPr>
-        <w:t xml:space="preserve"> </w:t>
+        <w:t xml:space="preserve"> מכוניות</w:t>
       </w:r>
       <w:r>
         <w:rPr>
@@ -12966,16 +12875,25 @@
           <w:bCs/>
           <w:rtl/>
         </w:rPr>
-        <w:t>כדורים: כחול, אדום, ירוק ולבן</w:t>
+        <w:t>: כחול</w:t>
+      </w:r>
+      <w:r>
+        <w:rPr>
+          <w:rFonts w:cs="David" w:hint="cs"/>
+          <w:b/>
+          <w:bCs/>
+          <w:rtl/>
+        </w:rPr>
+        <w:t>ה,</w:t>
       </w:r>
       <w:r>
         <w:rPr>
           <w:rFonts w:cs="David"/>
           <w:b/>
           <w:bCs/>
-        </w:rPr>
-        <w:br/>
-        <w:t>4</w:t>
+          <w:rtl/>
+        </w:rPr>
+        <w:t xml:space="preserve"> אדו</w:t>
       </w:r>
       <w:r>
         <w:rPr>
@@ -12984,7 +12902,7 @@
           <w:bCs/>
           <w:rtl/>
         </w:rPr>
-        <w:t xml:space="preserve"> מכוניות</w:t>
+        <w:t>מה</w:t>
       </w:r>
       <w:r>
         <w:rPr>
@@ -12993,7 +12911,7 @@
           <w:bCs/>
           <w:rtl/>
         </w:rPr>
-        <w:t>: כחול</w:t>
+        <w:t>, ירוק</w:t>
       </w:r>
       <w:r>
         <w:rPr>
@@ -13002,7 +12920,7 @@
           <w:bCs/>
           <w:rtl/>
         </w:rPr>
-        <w:t>ה,</w:t>
+        <w:t xml:space="preserve">ה </w:t>
       </w:r>
       <w:r>
         <w:rPr>
@@ -13011,7 +12929,7 @@
           <w:bCs/>
           <w:rtl/>
         </w:rPr>
-        <w:t xml:space="preserve"> אדו</w:t>
+        <w:t>ולב</w:t>
       </w:r>
       <w:r>
         <w:rPr>
@@ -13020,16 +12938,24 @@
           <w:bCs/>
           <w:rtl/>
         </w:rPr>
-        <w:t>מה</w:t>
+        <w:t xml:space="preserve">נה. </w:t>
       </w:r>
       <w:r>
         <w:rPr>
           <w:rFonts w:cs="David"/>
           <w:b/>
           <w:bCs/>
-          <w:rtl/>
-        </w:rPr>
-        <w:t>, ירוק</w:t>
+        </w:rPr>
+        <w:br/>
+      </w:r>
+      <w:r>
+        <w:rPr>
+          <w:rFonts w:cs="David"/>
+          <w:b/>
+          <w:bCs/>
+          <w:rtl/>
+        </w:rPr>
+        <w:t>א. בכמה דרכים ניתן לחלק את 12 ה</w:t>
       </w:r>
       <w:r>
         <w:rPr>
@@ -13038,7 +12964,7 @@
           <w:bCs/>
           <w:rtl/>
         </w:rPr>
-        <w:t xml:space="preserve">ה </w:t>
+        <w:t xml:space="preserve">משחקים </w:t>
       </w:r>
       <w:r>
         <w:rPr>
@@ -13047,7 +12973,7 @@
           <w:bCs/>
           <w:rtl/>
         </w:rPr>
-        <w:t>ולב</w:t>
+        <w:t xml:space="preserve"> ל</w:t>
       </w:r>
       <w:r>
         <w:rPr>
@@ -13056,24 +12982,33 @@
           <w:bCs/>
           <w:rtl/>
         </w:rPr>
-        <w:t xml:space="preserve">נה. </w:t>
+        <w:t xml:space="preserve"> </w:t>
       </w:r>
       <w:r>
         <w:rPr>
           <w:rFonts w:cs="David"/>
           <w:b/>
           <w:bCs/>
-        </w:rPr>
-        <w:br/>
+          <w:rtl/>
+        </w:rPr>
+        <w:t>4 קבוצות, כאשר בכל קבוצה יש בדיוק כדור אחד, קוביה אחת ו</w:t>
+      </w:r>
+      <w:r>
+        <w:rPr>
+          <w:rFonts w:cs="David" w:hint="cs"/>
+          <w:b/>
+          <w:bCs/>
+          <w:rtl/>
+        </w:rPr>
+        <w:t>מכונית אחת</w:t>
       </w:r>
       <w:r>
         <w:rPr>
           <w:rFonts w:cs="David"/>
           <w:b/>
           <w:bCs/>
-          <w:rtl/>
-        </w:rPr>
-        <w:t>א. בכמה דרכים ניתן לחלק את 12 ה</w:t>
+        </w:rPr>
+        <w:t xml:space="preserve">?  </w:t>
       </w:r>
       <w:r>
         <w:rPr>
@@ -13082,7 +13017,7 @@
           <w:bCs/>
           <w:rtl/>
         </w:rPr>
-        <w:t xml:space="preserve">משחקים </w:t>
+        <w:t xml:space="preserve">   (</w:t>
       </w:r>
       <w:r>
         <w:rPr>
@@ -13091,66 +13026,13 @@
           <w:bCs/>
           <w:rtl/>
         </w:rPr>
-        <w:t xml:space="preserve"> ל</w:t>
-      </w:r>
-      <w:r>
-        <w:rPr>
-          <w:rFonts w:cs="David" w:hint="cs"/>
-          <w:b/>
-          <w:bCs/>
-          <w:rtl/>
-        </w:rPr>
-        <w:t xml:space="preserve"> </w:t>
+        <w:t>אין חשיבות לסדר הקבוצות</w:t>
       </w:r>
       <w:r>
         <w:rPr>
           <w:rFonts w:cs="David"/>
           <w:b/>
           <w:bCs/>
-          <w:rtl/>
-        </w:rPr>
-        <w:t>4 קבוצות, כאשר בכל קבוצה יש בדיוק כדור אחד, קוביה אחת ו</w:t>
-      </w:r>
-      <w:r>
-        <w:rPr>
-          <w:rFonts w:cs="David" w:hint="cs"/>
-          <w:b/>
-          <w:bCs/>
-          <w:rtl/>
-        </w:rPr>
-        <w:t>מכונית אחת</w:t>
-      </w:r>
-      <w:r>
-        <w:rPr>
-          <w:rFonts w:cs="David"/>
-          <w:b/>
-          <w:bCs/>
-        </w:rPr>
-        <w:t xml:space="preserve">?  </w:t>
-      </w:r>
-      <w:r>
-        <w:rPr>
-          <w:rFonts w:cs="David" w:hint="cs"/>
-          <w:b/>
-          <w:bCs/>
-          <w:rtl/>
-        </w:rPr>
-        <w:t xml:space="preserve">   (</w:t>
-      </w:r>
-      <w:r>
-        <w:rPr>
-          <w:rFonts w:cs="David"/>
-          <w:b/>
-          <w:bCs/>
-          <w:rtl/>
-        </w:rPr>
-        <w:t>אין חשיבות לסדר הקבוצות</w:t>
-      </w:r>
-      <w:r>
-        <w:rPr>
-          <w:rFonts w:cs="David"/>
-          <w:b/>
-          <w:bCs/>
         </w:rPr>
         <w:t>(</w:t>
       </w:r>
@@ -13158,7 +13040,6 @@
     <w:p>
       <w:pPr>
         <w:rPr>
-          <w:rFonts w:hint="cs"/>
           <w:rtl/>
         </w:rPr>
       </w:pPr>
@@ -13186,7 +13067,6 @@
     <w:p>
       <w:pPr>
         <w:rPr>
-          <w:rFonts w:hint="cs"/>
           <w:rtl/>
         </w:rPr>
       </w:pPr>
@@ -13299,7 +13179,6 @@
     <w:p>
       <w:pPr>
         <w:rPr>
-          <w:rFonts w:hint="cs"/>
           <w:rtl/>
         </w:rPr>
       </w:pPr>
@@ -13664,13 +13543,7 @@
             <w:rPr>
               <w:rFonts w:ascii="Cambria Math" w:hAnsi="Cambria Math"/>
             </w:rPr>
-            <m:t>=</m:t>
-          </m:r>
-          <m:r>
-            <w:rPr>
-              <w:rFonts w:ascii="Cambria Math" w:hAnsi="Cambria Math"/>
-            </w:rPr>
-            <m:t>576</m:t>
+            <m:t>=576</m:t>
           </m:r>
         </m:oMath>
       </m:oMathPara>
@@ -14402,10 +14275,6 @@
     <w:p>
       <w:pPr>
         <w:bidi w:val="0"/>
-        <w:rPr>
-          <w:rFonts w:hint="cs"/>
-          <w:rtl/>
-        </w:rPr>
       </w:pPr>
       <m:oMathPara>
         <m:oMath>
@@ -14673,19 +14542,19 @@
     <w:p>
       <w:pPr>
         <w:rPr>
-          <w:rFonts w:cs="David"/>
-          <w:b/>
-          <w:bCs/>
-          <w:rtl/>
-        </w:rPr>
-      </w:pPr>
-      <w:r>
-        <w:rPr>
           <w:rFonts w:cs="David" w:hint="cs"/>
           <w:b/>
           <w:bCs/>
           <w:rtl/>
         </w:rPr>
+      </w:pPr>
+      <w:r>
+        <w:rPr>
+          <w:rFonts w:cs="David" w:hint="cs"/>
+          <w:b/>
+          <w:bCs/>
+          <w:rtl/>
+        </w:rPr>
         <w:t>מטילים 10 קוביות (שונות).  מהו מספר התוצאות האפשריות בהן מתקבל כל אחד מהמספרים "1" עד "6" לפחות פעם אחת ? הסבר/י תשובתך!</w:t>
       </w:r>
     </w:p>
@@ -14701,7 +14570,28 @@
           <w:rFonts w:hint="cs"/>
           <w:rtl/>
         </w:rPr>
-        <w:t xml:space="preserve">נסמן </w:t>
+        <w:t>העולם הוא כל האפשרויות לתוצאות על הקוביות.</w:t>
+      </w:r>
+    </w:p>
+    <w:p>
+      <w:pPr>
+        <w:rPr>
+          <w:rtl/>
+        </w:rPr>
+      </w:pPr>
+      <w:r>
+        <w:rPr>
+          <w:rFonts w:hint="cs"/>
+          <w:rtl/>
+        </w:rPr>
+        <w:t>נסמן</w:t>
+      </w:r>
+      <w:r>
+        <w:rPr>
+          <w:rFonts w:hint="cs"/>
+          <w:rtl/>
+        </w:rPr>
+        <w:t xml:space="preserve"> </w:t>
       </w:r>
       <m:oMath>
         <m:sSub>
@@ -14718,7 +14608,7 @@
               <w:rPr>
                 <w:rFonts w:ascii="Cambria Math" w:hAnsi="Cambria Math"/>
               </w:rPr>
-              <m:t>x</m:t>
+              <m:t>A</m:t>
             </m:r>
           </m:e>
           <m:sub>
@@ -14736,7 +14626,7 @@
           <w:rFonts w:hint="cs"/>
           <w:rtl/>
         </w:rPr>
-        <w:t xml:space="preserve"> את מספר הפעמים שהתקבל המספר </w:t>
+        <w:t xml:space="preserve"> את קבוצת האפשרויות שהמספר </w:t>
       </w:r>
       <m:oMath>
         <m:r>
@@ -14751,7 +14641,1208 @@
           <w:rFonts w:hint="cs"/>
           <w:rtl/>
         </w:rPr>
-        <w:t>. מכיון שכך השאלה שקולה לפתרון המשוואה בשלמים:</w:t>
+        <w:t xml:space="preserve"> לא הופיע כלל.</w:t>
+      </w:r>
+    </w:p>
+    <w:p>
+      <w:pPr>
+        <w:rPr>
+          <w:rFonts w:hint="cs"/>
+          <w:i/>
+          <w:sz w:val="26"/>
+          <w:rtl/>
+        </w:rPr>
+      </w:pPr>
+      <w:r>
+        <w:rPr>
+          <w:rFonts w:hint="cs"/>
+          <w:i/>
+          <w:sz w:val="26"/>
+          <w:rtl/>
+        </w:rPr>
+        <w:lastRenderedPageBreak/>
+        <w:t>ע"פ משפט ההכלה וההדחה מתקיים:</w:t>
+      </w:r>
+    </w:p>
+    <w:p>
+      <w:pPr>
+        <w:bidi w:val="0"/>
+        <w:rPr>
+          <w:i/>
+          <w:sz w:val="26"/>
+        </w:rPr>
+      </w:pPr>
+      <m:oMathPara>
+        <m:oMath>
+          <m:d>
+            <m:dPr>
+              <m:begChr m:val="|"/>
+              <m:endChr m:val="|"/>
+              <m:ctrlPr>
+                <w:rPr>
+                  <w:rFonts w:ascii="Cambria Math" w:hAnsi="Cambria Math"/>
+                  <w:i/>
+                  <w:sz w:val="26"/>
+                </w:rPr>
+              </m:ctrlPr>
+            </m:dPr>
+            <m:e>
+              <m:nary>
+                <m:naryPr>
+                  <m:chr m:val="⋂"/>
+                  <m:limLoc m:val="undOvr"/>
+                  <m:ctrlPr>
+                    <w:rPr>
+                      <w:rFonts w:ascii="Cambria Math" w:hAnsi="Cambria Math"/>
+                      <w:i/>
+                      <w:sz w:val="26"/>
+                    </w:rPr>
+                  </m:ctrlPr>
+                </m:naryPr>
+                <m:sub>
+                  <m:r>
+                    <w:rPr>
+                      <w:rFonts w:ascii="Cambria Math" w:hAnsi="Cambria Math"/>
+                      <w:sz w:val="26"/>
+                    </w:rPr>
+                    <m:t>i</m:t>
+                  </m:r>
+                </m:sub>
+                <m:sup>
+                  <m:r>
+                    <w:rPr>
+                      <w:rFonts w:ascii="Cambria Math" w:hAnsi="Cambria Math"/>
+                      <w:sz w:val="26"/>
+                    </w:rPr>
+                    <m:t>6</m:t>
+                  </m:r>
+                </m:sup>
+                <m:e>
+                  <m:bar>
+                    <m:barPr>
+                      <m:pos m:val="top"/>
+                      <m:ctrlPr>
+                        <w:rPr>
+                          <w:rFonts w:ascii="Cambria Math" w:hAnsi="Cambria Math"/>
+                          <w:i/>
+                          <w:sz w:val="26"/>
+                        </w:rPr>
+                      </m:ctrlPr>
+                    </m:barPr>
+                    <m:e>
+                      <m:sSub>
+                        <m:sSubPr>
+                          <m:ctrlPr>
+                            <w:rPr>
+                              <w:rFonts w:ascii="Cambria Math" w:hAnsi="Cambria Math"/>
+                              <w:i/>
+                              <w:sz w:val="26"/>
+                            </w:rPr>
+                          </m:ctrlPr>
+                        </m:sSubPr>
+                        <m:e>
+                          <m:r>
+                            <w:rPr>
+                              <w:rFonts w:ascii="Cambria Math" w:hAnsi="Cambria Math"/>
+                              <w:sz w:val="26"/>
+                            </w:rPr>
+                            <m:t>A</m:t>
+                          </m:r>
+                        </m:e>
+                        <m:sub>
+                          <m:r>
+                            <w:rPr>
+                              <w:rFonts w:ascii="Cambria Math" w:hAnsi="Cambria Math"/>
+                              <w:sz w:val="26"/>
+                            </w:rPr>
+                            <m:t>i</m:t>
+                          </m:r>
+                        </m:sub>
+                      </m:sSub>
+                    </m:e>
+                  </m:bar>
+                </m:e>
+              </m:nary>
+            </m:e>
+          </m:d>
+          <m:r>
+            <w:rPr>
+              <w:rFonts w:ascii="Cambria Math" w:hAnsi="Cambria Math"/>
+              <w:sz w:val="26"/>
+            </w:rPr>
+            <m:t>=</m:t>
+          </m:r>
+          <m:r>
+            <m:rPr>
+              <m:lit/>
+            </m:rPr>
+            <w:rPr>
+              <w:rFonts w:ascii="Cambria Math" w:hAnsi="Cambria Math"/>
+              <w:sz w:val="26"/>
+            </w:rPr>
+            <m:t>|</m:t>
+          </m:r>
+          <m:r>
+            <m:rPr>
+              <m:sty m:val="p"/>
+            </m:rPr>
+            <w:rPr>
+              <w:rFonts w:ascii="Cambria Math" w:hAnsi="Cambria Math"/>
+              <w:sz w:val="26"/>
+            </w:rPr>
+            <m:t>Ω</m:t>
+          </m:r>
+          <m:r>
+            <w:rPr>
+              <w:rFonts w:ascii="Cambria Math" w:hAnsi="Cambria Math"/>
+              <w:sz w:val="26"/>
+            </w:rPr>
+            <m:t>|-</m:t>
+          </m:r>
+          <m:nary>
+            <m:naryPr>
+              <m:chr m:val="∑"/>
+              <m:limLoc m:val="undOvr"/>
+              <m:ctrlPr>
+                <w:rPr>
+                  <w:rFonts w:ascii="Cambria Math" w:hAnsi="Cambria Math"/>
+                  <w:i/>
+                  <w:sz w:val="26"/>
+                </w:rPr>
+              </m:ctrlPr>
+            </m:naryPr>
+            <m:sub>
+              <m:r>
+                <w:rPr>
+                  <w:rFonts w:ascii="Cambria Math" w:hAnsi="Cambria Math"/>
+                  <w:sz w:val="26"/>
+                </w:rPr>
+                <m:t>i=1</m:t>
+              </m:r>
+            </m:sub>
+            <m:sup>
+              <m:r>
+                <w:rPr>
+                  <w:rFonts w:ascii="Cambria Math" w:hAnsi="Cambria Math"/>
+                  <w:sz w:val="26"/>
+                </w:rPr>
+                <m:t>6</m:t>
+              </m:r>
+            </m:sup>
+            <m:e>
+              <m:d>
+                <m:dPr>
+                  <m:begChr m:val="|"/>
+                  <m:endChr m:val="|"/>
+                  <m:ctrlPr>
+                    <w:rPr>
+                      <w:rFonts w:ascii="Cambria Math" w:hAnsi="Cambria Math"/>
+                      <w:i/>
+                      <w:sz w:val="26"/>
+                    </w:rPr>
+                  </m:ctrlPr>
+                </m:dPr>
+                <m:e>
+                  <m:sSub>
+                    <m:sSubPr>
+                      <m:ctrlPr>
+                        <w:rPr>
+                          <w:rFonts w:ascii="Cambria Math" w:hAnsi="Cambria Math"/>
+                          <w:i/>
+                          <w:sz w:val="26"/>
+                        </w:rPr>
+                      </m:ctrlPr>
+                    </m:sSubPr>
+                    <m:e>
+                      <m:r>
+                        <w:rPr>
+                          <w:rFonts w:ascii="Cambria Math" w:hAnsi="Cambria Math"/>
+                          <w:sz w:val="26"/>
+                        </w:rPr>
+                        <m:t>A</m:t>
+                      </m:r>
+                    </m:e>
+                    <m:sub>
+                      <m:r>
+                        <w:rPr>
+                          <w:rFonts w:ascii="Cambria Math" w:hAnsi="Cambria Math"/>
+                          <w:sz w:val="26"/>
+                        </w:rPr>
+                        <m:t>i</m:t>
+                      </m:r>
+                    </m:sub>
+                  </m:sSub>
+                </m:e>
+              </m:d>
+            </m:e>
+          </m:nary>
+          <m:r>
+            <w:rPr>
+              <w:rFonts w:ascii="Cambria Math" w:hAnsi="Cambria Math"/>
+              <w:sz w:val="26"/>
+            </w:rPr>
+            <m:t>+</m:t>
+          </m:r>
+          <m:nary>
+            <m:naryPr>
+              <m:chr m:val="∑"/>
+              <m:limLoc m:val="undOvr"/>
+              <m:supHide m:val="on"/>
+              <m:ctrlPr>
+                <w:rPr>
+                  <w:rFonts w:ascii="Cambria Math" w:hAnsi="Cambria Math"/>
+                  <w:i/>
+                  <w:sz w:val="26"/>
+                </w:rPr>
+              </m:ctrlPr>
+            </m:naryPr>
+            <m:sub>
+              <m:r>
+                <w:rPr>
+                  <w:rFonts w:ascii="Cambria Math" w:hAnsi="Cambria Math"/>
+                  <w:sz w:val="26"/>
+                </w:rPr>
+                <m:t>1≤i&lt;j≤6</m:t>
+              </m:r>
+            </m:sub>
+            <m:sup/>
+            <m:e>
+              <m:d>
+                <m:dPr>
+                  <m:begChr m:val="|"/>
+                  <m:endChr m:val="|"/>
+                  <m:ctrlPr>
+                    <w:rPr>
+                      <w:rFonts w:ascii="Cambria Math" w:hAnsi="Cambria Math"/>
+                      <w:i/>
+                      <w:sz w:val="26"/>
+                    </w:rPr>
+                  </m:ctrlPr>
+                </m:dPr>
+                <m:e>
+                  <m:sSub>
+                    <m:sSubPr>
+                      <m:ctrlPr>
+                        <w:rPr>
+                          <w:rFonts w:ascii="Cambria Math" w:hAnsi="Cambria Math"/>
+                          <w:i/>
+                          <w:sz w:val="26"/>
+                        </w:rPr>
+                      </m:ctrlPr>
+                    </m:sSubPr>
+                    <m:e>
+                      <m:r>
+                        <w:rPr>
+                          <w:rFonts w:ascii="Cambria Math" w:hAnsi="Cambria Math"/>
+                          <w:sz w:val="26"/>
+                        </w:rPr>
+                        <m:t>A</m:t>
+                      </m:r>
+                    </m:e>
+                    <m:sub>
+                      <m:r>
+                        <w:rPr>
+                          <w:rFonts w:ascii="Cambria Math" w:hAnsi="Cambria Math"/>
+                          <w:sz w:val="26"/>
+                        </w:rPr>
+                        <m:t>i</m:t>
+                      </m:r>
+                    </m:sub>
+                  </m:sSub>
+                  <m:r>
+                    <w:rPr>
+                      <w:rFonts w:ascii="Cambria Math" w:hAnsi="Cambria Math"/>
+                      <w:sz w:val="26"/>
+                    </w:rPr>
+                    <m:t>∩</m:t>
+                  </m:r>
+                  <m:sSub>
+                    <m:sSubPr>
+                      <m:ctrlPr>
+                        <w:rPr>
+                          <w:rFonts w:ascii="Cambria Math" w:hAnsi="Cambria Math"/>
+                          <w:i/>
+                          <w:sz w:val="26"/>
+                        </w:rPr>
+                      </m:ctrlPr>
+                    </m:sSubPr>
+                    <m:e>
+                      <m:r>
+                        <w:rPr>
+                          <w:rFonts w:ascii="Cambria Math" w:hAnsi="Cambria Math"/>
+                          <w:sz w:val="26"/>
+                        </w:rPr>
+                        <m:t>A</m:t>
+                      </m:r>
+                    </m:e>
+                    <m:sub>
+                      <m:r>
+                        <w:rPr>
+                          <w:rFonts w:ascii="Cambria Math" w:hAnsi="Cambria Math"/>
+                          <w:sz w:val="26"/>
+                        </w:rPr>
+                        <m:t>j</m:t>
+                      </m:r>
+                    </m:sub>
+                  </m:sSub>
+                </m:e>
+              </m:d>
+            </m:e>
+          </m:nary>
+          <m:r>
+            <w:rPr>
+              <w:rFonts w:ascii="Cambria Math" w:hAnsi="Cambria Math"/>
+              <w:sz w:val="26"/>
+            </w:rPr>
+            <m:t>-</m:t>
+          </m:r>
+          <m:nary>
+            <m:naryPr>
+              <m:chr m:val="∑"/>
+              <m:limLoc m:val="undOvr"/>
+              <m:supHide m:val="on"/>
+              <m:ctrlPr>
+                <w:rPr>
+                  <w:rFonts w:ascii="Cambria Math" w:hAnsi="Cambria Math"/>
+                  <w:i/>
+                  <w:sz w:val="26"/>
+                </w:rPr>
+              </m:ctrlPr>
+            </m:naryPr>
+            <m:sub>
+              <m:r>
+                <w:rPr>
+                  <w:rFonts w:ascii="Cambria Math" w:hAnsi="Cambria Math"/>
+                  <w:sz w:val="26"/>
+                </w:rPr>
+                <m:t>1≤i&lt;j&lt;k≤</m:t>
+              </m:r>
+              <m:r>
+                <w:rPr>
+                  <w:rFonts w:ascii="Cambria Math" w:hAnsi="Cambria Math"/>
+                  <w:sz w:val="26"/>
+                </w:rPr>
+                <m:t>6</m:t>
+              </m:r>
+            </m:sub>
+            <m:sup/>
+            <m:e>
+              <m:d>
+                <m:dPr>
+                  <m:begChr m:val="|"/>
+                  <m:endChr m:val="|"/>
+                  <m:ctrlPr>
+                    <w:rPr>
+                      <w:rFonts w:ascii="Cambria Math" w:hAnsi="Cambria Math"/>
+                      <w:i/>
+                      <w:sz w:val="26"/>
+                    </w:rPr>
+                  </m:ctrlPr>
+                </m:dPr>
+                <m:e>
+                  <m:sSub>
+                    <m:sSubPr>
+                      <m:ctrlPr>
+                        <w:rPr>
+                          <w:rFonts w:ascii="Cambria Math" w:hAnsi="Cambria Math"/>
+                          <w:i/>
+                          <w:sz w:val="26"/>
+                        </w:rPr>
+                      </m:ctrlPr>
+                    </m:sSubPr>
+                    <m:e>
+                      <m:r>
+                        <w:rPr>
+                          <w:rFonts w:ascii="Cambria Math" w:hAnsi="Cambria Math"/>
+                          <w:sz w:val="26"/>
+                        </w:rPr>
+                        <m:t>A</m:t>
+                      </m:r>
+                    </m:e>
+                    <m:sub>
+                      <m:r>
+                        <w:rPr>
+                          <w:rFonts w:ascii="Cambria Math" w:hAnsi="Cambria Math"/>
+                          <w:sz w:val="26"/>
+                        </w:rPr>
+                        <m:t>i</m:t>
+                      </m:r>
+                    </m:sub>
+                  </m:sSub>
+                  <m:r>
+                    <w:rPr>
+                      <w:rFonts w:ascii="Cambria Math" w:hAnsi="Cambria Math"/>
+                      <w:sz w:val="26"/>
+                    </w:rPr>
+                    <m:t>∩</m:t>
+                  </m:r>
+                  <m:sSub>
+                    <m:sSubPr>
+                      <m:ctrlPr>
+                        <w:rPr>
+                          <w:rFonts w:ascii="Cambria Math" w:hAnsi="Cambria Math"/>
+                          <w:i/>
+                          <w:sz w:val="26"/>
+                        </w:rPr>
+                      </m:ctrlPr>
+                    </m:sSubPr>
+                    <m:e>
+                      <m:r>
+                        <w:rPr>
+                          <w:rFonts w:ascii="Cambria Math" w:hAnsi="Cambria Math"/>
+                          <w:sz w:val="26"/>
+                        </w:rPr>
+                        <m:t>A</m:t>
+                      </m:r>
+                    </m:e>
+                    <m:sub>
+                      <m:r>
+                        <w:rPr>
+                          <w:rFonts w:ascii="Cambria Math" w:hAnsi="Cambria Math"/>
+                          <w:sz w:val="26"/>
+                        </w:rPr>
+                        <m:t>j</m:t>
+                      </m:r>
+                    </m:sub>
+                  </m:sSub>
+                  <m:r>
+                    <w:rPr>
+                      <w:rFonts w:ascii="Cambria Math" w:hAnsi="Cambria Math"/>
+                      <w:sz w:val="26"/>
+                    </w:rPr>
+                    <m:t>∩</m:t>
+                  </m:r>
+                  <m:sSub>
+                    <m:sSubPr>
+                      <m:ctrlPr>
+                        <w:rPr>
+                          <w:rFonts w:ascii="Cambria Math" w:hAnsi="Cambria Math"/>
+                          <w:i/>
+                          <w:sz w:val="26"/>
+                        </w:rPr>
+                      </m:ctrlPr>
+                    </m:sSubPr>
+                    <m:e>
+                      <m:r>
+                        <w:rPr>
+                          <w:rFonts w:ascii="Cambria Math" w:hAnsi="Cambria Math"/>
+                          <w:sz w:val="26"/>
+                        </w:rPr>
+                        <m:t>A</m:t>
+                      </m:r>
+                    </m:e>
+                    <m:sub>
+                      <m:r>
+                        <w:rPr>
+                          <w:rFonts w:ascii="Cambria Math" w:hAnsi="Cambria Math"/>
+                          <w:sz w:val="26"/>
+                        </w:rPr>
+                        <m:t>k</m:t>
+                      </m:r>
+                    </m:sub>
+                  </m:sSub>
+                </m:e>
+              </m:d>
+            </m:e>
+          </m:nary>
+          <m:r>
+            <w:rPr>
+              <w:rFonts w:ascii="Cambria Math" w:hAnsi="Cambria Math"/>
+              <w:sz w:val="26"/>
+            </w:rPr>
+            <m:t>+…+</m:t>
+          </m:r>
+          <m:d>
+            <m:dPr>
+              <m:begChr m:val="|"/>
+              <m:endChr m:val="|"/>
+              <m:ctrlPr>
+                <w:rPr>
+                  <w:rFonts w:ascii="Cambria Math" w:hAnsi="Cambria Math"/>
+                  <w:i/>
+                  <w:sz w:val="26"/>
+                </w:rPr>
+              </m:ctrlPr>
+            </m:dPr>
+            <m:e>
+              <m:nary>
+                <m:naryPr>
+                  <m:chr m:val="⋂"/>
+                  <m:limLoc m:val="undOvr"/>
+                  <m:ctrlPr>
+                    <w:rPr>
+                      <w:rFonts w:ascii="Cambria Math" w:hAnsi="Cambria Math"/>
+                      <w:i/>
+                      <w:sz w:val="26"/>
+                    </w:rPr>
+                  </m:ctrlPr>
+                </m:naryPr>
+                <m:sub>
+                  <m:r>
+                    <w:rPr>
+                      <w:rFonts w:ascii="Cambria Math" w:hAnsi="Cambria Math"/>
+                      <w:sz w:val="26"/>
+                    </w:rPr>
+                    <m:t>i</m:t>
+                  </m:r>
+                </m:sub>
+                <m:sup>
+                  <m:r>
+                    <w:rPr>
+                      <w:rFonts w:ascii="Cambria Math" w:hAnsi="Cambria Math"/>
+                      <w:sz w:val="26"/>
+                    </w:rPr>
+                    <m:t>6</m:t>
+                  </m:r>
+                </m:sup>
+                <m:e>
+                  <m:sSub>
+                    <m:sSubPr>
+                      <m:ctrlPr>
+                        <w:rPr>
+                          <w:rFonts w:ascii="Cambria Math" w:hAnsi="Cambria Math"/>
+                          <w:i/>
+                          <w:sz w:val="26"/>
+                        </w:rPr>
+                      </m:ctrlPr>
+                    </m:sSubPr>
+                    <m:e>
+                      <m:r>
+                        <w:rPr>
+                          <w:rFonts w:ascii="Cambria Math" w:hAnsi="Cambria Math"/>
+                          <w:sz w:val="26"/>
+                        </w:rPr>
+                        <m:t>A</m:t>
+                      </m:r>
+                    </m:e>
+                    <m:sub>
+                      <m:r>
+                        <w:rPr>
+                          <w:rFonts w:ascii="Cambria Math" w:hAnsi="Cambria Math"/>
+                          <w:sz w:val="26"/>
+                        </w:rPr>
+                        <m:t>i</m:t>
+                      </m:r>
+                    </m:sub>
+                  </m:sSub>
+                </m:e>
+              </m:nary>
+            </m:e>
+          </m:d>
+        </m:oMath>
+      </m:oMathPara>
+    </w:p>
+    <w:p>
+      <w:pPr>
+        <w:rPr>
+          <w:rFonts w:hint="cs"/>
+          <w:rtl/>
+        </w:rPr>
+      </w:pPr>
+      <w:r>
+        <w:rPr>
+          <w:rFonts w:hint="cs"/>
+          <w:rtl/>
+        </w:rPr>
+        <w:t>ועכשיו נחשב את עוצמות הקבוצות:</w:t>
+      </w:r>
+    </w:p>
+    <w:p>
+      <w:pPr>
+        <w:rPr>
+          <w:rFonts w:hint="cs"/>
+          <w:rtl/>
+        </w:rPr>
+      </w:pPr>
+      <m:oMathPara>
+        <m:oMath>
+          <m:d>
+            <m:dPr>
+              <m:begChr m:val="|"/>
+              <m:endChr m:val="|"/>
+              <m:ctrlPr>
+                <w:rPr>
+                  <w:rFonts w:ascii="Cambria Math" w:hAnsi="Cambria Math"/>
+                  <w:i/>
+                </w:rPr>
+              </m:ctrlPr>
+            </m:dPr>
+            <m:e>
+              <m:r>
+                <m:rPr>
+                  <m:sty m:val="p"/>
+                </m:rPr>
+                <w:rPr>
+                  <w:rFonts w:ascii="Cambria Math" w:hAnsi="Cambria Math"/>
+                </w:rPr>
+                <m:t>Ω</m:t>
+              </m:r>
+            </m:e>
+          </m:d>
+          <m:r>
+            <w:rPr>
+              <w:rFonts w:ascii="Cambria Math" w:hAnsi="Cambria Math"/>
+            </w:rPr>
+            <m:t>=</m:t>
+          </m:r>
+          <m:sSup>
+            <m:sSupPr>
+              <m:ctrlPr>
+                <w:rPr>
+                  <w:rFonts w:ascii="Cambria Math" w:hAnsi="Cambria Math"/>
+                  <w:i/>
+                </w:rPr>
+              </m:ctrlPr>
+            </m:sSupPr>
+            <m:e>
+              <m:r>
+                <w:rPr>
+                  <w:rFonts w:ascii="Cambria Math" w:hAnsi="Cambria Math"/>
+                </w:rPr>
+                <m:t>6</m:t>
+              </m:r>
+            </m:e>
+            <m:sup>
+              <m:r>
+                <w:rPr>
+                  <w:rFonts w:ascii="Cambria Math" w:hAnsi="Cambria Math"/>
+                </w:rPr>
+                <m:t>10</m:t>
+              </m:r>
+            </m:sup>
+          </m:sSup>
+        </m:oMath>
+      </m:oMathPara>
+    </w:p>
+    <w:p>
+      <w:pPr>
+        <w:rPr>
+          <w:rtl/>
+        </w:rPr>
+      </w:pPr>
+      <w:r>
+        <w:rPr>
+          <w:rFonts w:hint="cs"/>
+          <w:rtl/>
+        </w:rPr>
+        <w:t xml:space="preserve">יש </w:t>
+      </w:r>
+      <m:oMath>
+        <m:d>
+          <m:dPr>
+            <m:ctrlPr>
+              <w:rPr>
+                <w:rFonts w:ascii="Cambria Math" w:hAnsi="Cambria Math"/>
+                <w:i/>
+              </w:rPr>
+            </m:ctrlPr>
+          </m:dPr>
+          <m:e>
+            <m:eqArr>
+              <m:eqArrPr>
+                <m:ctrlPr>
+                  <w:rPr>
+                    <w:rFonts w:ascii="Cambria Math" w:hAnsi="Cambria Math"/>
+                    <w:i/>
+                  </w:rPr>
+                </m:ctrlPr>
+              </m:eqArrPr>
+              <m:e>
+                <m:r>
+                  <w:rPr>
+                    <w:rFonts w:ascii="Cambria Math" w:hAnsi="Cambria Math"/>
+                  </w:rPr>
+                  <m:t>6</m:t>
+                </m:r>
+              </m:e>
+              <m:e>
+                <m:r>
+                  <w:rPr>
+                    <w:rFonts w:ascii="Cambria Math" w:hAnsi="Cambria Math"/>
+                  </w:rPr>
+                  <m:t>6</m:t>
+                </m:r>
+              </m:e>
+            </m:eqArr>
+          </m:e>
+        </m:d>
+      </m:oMath>
+      <w:r>
+        <w:rPr>
+          <w:rFonts w:hint="cs"/>
+          <w:rtl/>
+        </w:rPr>
+        <w:t xml:space="preserve"> קבוצות כאלו בסכום הנ"ל (ע"פ הגדרה).</w:t>
+      </w:r>
+    </w:p>
+    <w:p>
+      <w:pPr>
+        <w:rPr>
+          <w:rFonts w:hint="cs"/>
+          <w:rtl/>
+        </w:rPr>
+      </w:pPr>
+      <m:oMathPara>
+        <m:oMath>
+          <m:d>
+            <m:dPr>
+              <m:begChr m:val="|"/>
+              <m:endChr m:val="|"/>
+              <m:ctrlPr>
+                <w:rPr>
+                  <w:rFonts w:ascii="Cambria Math" w:hAnsi="Cambria Math"/>
+                  <w:i/>
+                </w:rPr>
+              </m:ctrlPr>
+            </m:dPr>
+            <m:e>
+              <m:sSub>
+                <m:sSubPr>
+                  <m:ctrlPr>
+                    <w:rPr>
+                      <w:rFonts w:ascii="Cambria Math" w:hAnsi="Cambria Math"/>
+                      <w:i/>
+                    </w:rPr>
+                  </m:ctrlPr>
+                </m:sSubPr>
+                <m:e>
+                  <m:r>
+                    <w:rPr>
+                      <w:rFonts w:ascii="Cambria Math" w:hAnsi="Cambria Math"/>
+                    </w:rPr>
+                    <m:t>A</m:t>
+                  </m:r>
+                </m:e>
+                <m:sub>
+                  <m:r>
+                    <w:rPr>
+                      <w:rFonts w:ascii="Cambria Math" w:hAnsi="Cambria Math"/>
+                    </w:rPr>
+                    <m:t>i</m:t>
+                  </m:r>
+                </m:sub>
+              </m:sSub>
+            </m:e>
+          </m:d>
+          <m:r>
+            <w:rPr>
+              <w:rFonts w:ascii="Cambria Math" w:hAnsi="Cambria Math"/>
+            </w:rPr>
+            <m:t>=</m:t>
+          </m:r>
+          <m:sSup>
+            <m:sSupPr>
+              <m:ctrlPr>
+                <w:rPr>
+                  <w:rFonts w:ascii="Cambria Math" w:hAnsi="Cambria Math"/>
+                  <w:i/>
+                </w:rPr>
+              </m:ctrlPr>
+            </m:sSupPr>
+            <m:e>
+              <m:r>
+                <w:rPr>
+                  <w:rFonts w:ascii="Cambria Math" w:hAnsi="Cambria Math"/>
+                </w:rPr>
+                <m:t>5</m:t>
+              </m:r>
+            </m:e>
+            <m:sup>
+              <m:r>
+                <w:rPr>
+                  <w:rFonts w:ascii="Cambria Math" w:hAnsi="Cambria Math"/>
+                </w:rPr>
+                <m:t>10</m:t>
+              </m:r>
+            </m:sup>
+          </m:sSup>
+        </m:oMath>
+      </m:oMathPara>
+    </w:p>
+    <w:p>
+      <w:pPr>
+        <w:rPr>
+          <w:rtl/>
+        </w:rPr>
+      </w:pPr>
+      <w:r>
+        <w:rPr>
+          <w:rFonts w:hint="cs"/>
+          <w:rtl/>
+        </w:rPr>
+        <w:t xml:space="preserve">יש </w:t>
+      </w:r>
+      <m:oMath>
+        <m:d>
+          <m:dPr>
+            <m:ctrlPr>
+              <w:rPr>
+                <w:rFonts w:ascii="Cambria Math" w:hAnsi="Cambria Math"/>
+                <w:i/>
+              </w:rPr>
+            </m:ctrlPr>
+          </m:dPr>
+          <m:e>
+            <m:eqArr>
+              <m:eqArrPr>
+                <m:ctrlPr>
+                  <w:rPr>
+                    <w:rFonts w:ascii="Cambria Math" w:hAnsi="Cambria Math"/>
+                    <w:i/>
+                  </w:rPr>
+                </m:ctrlPr>
+              </m:eqArrPr>
+              <m:e>
+                <m:r>
+                  <w:rPr>
+                    <w:rFonts w:ascii="Cambria Math" w:hAnsi="Cambria Math"/>
+                  </w:rPr>
+                  <m:t>6</m:t>
+                </m:r>
+              </m:e>
+              <m:e>
+                <m:r>
+                  <w:rPr>
+                    <w:rFonts w:ascii="Cambria Math" w:hAnsi="Cambria Math"/>
+                  </w:rPr>
+                  <m:t>5</m:t>
+                </m:r>
+              </m:e>
+            </m:eqArr>
+          </m:e>
+        </m:d>
+      </m:oMath>
+      <w:r>
+        <w:rPr>
+          <w:rFonts w:hint="cs"/>
+          <w:rtl/>
+        </w:rPr>
+        <w:t xml:space="preserve"> קבוצות כאלו בסכום הנ"ל (ע"פ הגדרה).</w:t>
+      </w:r>
+    </w:p>
+    <w:p>
+      <w:pPr>
+        <w:bidi w:val="0"/>
+      </w:pPr>
+      <m:oMathPara>
+        <m:oMath>
+          <m:d>
+            <m:dPr>
+              <m:begChr m:val="|"/>
+              <m:endChr m:val="|"/>
+              <m:ctrlPr>
+                <w:rPr>
+                  <w:rFonts w:ascii="Cambria Math" w:hAnsi="Cambria Math"/>
+                  <w:i/>
+                  <w:sz w:val="26"/>
+                </w:rPr>
+              </m:ctrlPr>
+            </m:dPr>
+            <m:e>
+              <m:sSub>
+                <m:sSubPr>
+                  <m:ctrlPr>
+                    <w:rPr>
+                      <w:rFonts w:ascii="Cambria Math" w:hAnsi="Cambria Math"/>
+                      <w:i/>
+                      <w:sz w:val="26"/>
+                    </w:rPr>
+                  </m:ctrlPr>
+                </m:sSubPr>
+                <m:e>
+                  <m:r>
+                    <w:rPr>
+                      <w:rFonts w:ascii="Cambria Math" w:hAnsi="Cambria Math"/>
+                      <w:sz w:val="26"/>
+                    </w:rPr>
+                    <m:t>A</m:t>
+                  </m:r>
+                </m:e>
+                <m:sub>
+                  <m:r>
+                    <w:rPr>
+                      <w:rFonts w:ascii="Cambria Math" w:hAnsi="Cambria Math"/>
+                      <w:sz w:val="26"/>
+                    </w:rPr>
+                    <m:t>i</m:t>
+                  </m:r>
+                </m:sub>
+              </m:sSub>
+              <m:r>
+                <w:rPr>
+                  <w:rFonts w:ascii="Cambria Math" w:hAnsi="Cambria Math"/>
+                  <w:sz w:val="26"/>
+                </w:rPr>
+                <m:t>∩</m:t>
+              </m:r>
+              <m:sSub>
+                <m:sSubPr>
+                  <m:ctrlPr>
+                    <w:rPr>
+                      <w:rFonts w:ascii="Cambria Math" w:hAnsi="Cambria Math"/>
+                      <w:i/>
+                      <w:sz w:val="26"/>
+                    </w:rPr>
+                  </m:ctrlPr>
+                </m:sSubPr>
+                <m:e>
+                  <m:r>
+                    <w:rPr>
+                      <w:rFonts w:ascii="Cambria Math" w:hAnsi="Cambria Math"/>
+                      <w:sz w:val="26"/>
+                    </w:rPr>
+                    <m:t>A</m:t>
+                  </m:r>
+                </m:e>
+                <m:sub>
+                  <m:r>
+                    <w:rPr>
+                      <w:rFonts w:ascii="Cambria Math" w:hAnsi="Cambria Math"/>
+                      <w:sz w:val="26"/>
+                    </w:rPr>
+                    <m:t>j</m:t>
+                  </m:r>
+                </m:sub>
+              </m:sSub>
+            </m:e>
+          </m:d>
+          <m:r>
+            <w:rPr>
+              <w:rFonts w:ascii="Cambria Math" w:hAnsi="Cambria Math"/>
+            </w:rPr>
+            <m:t>=</m:t>
+          </m:r>
+          <m:sSup>
+            <m:sSupPr>
+              <m:ctrlPr>
+                <w:rPr>
+                  <w:rFonts w:ascii="Cambria Math" w:hAnsi="Cambria Math"/>
+                  <w:i/>
+                </w:rPr>
+              </m:ctrlPr>
+            </m:sSupPr>
+            <m:e>
+              <m:r>
+                <w:rPr>
+                  <w:rFonts w:ascii="Cambria Math" w:hAnsi="Cambria Math"/>
+                </w:rPr>
+                <m:t>4</m:t>
+              </m:r>
+            </m:e>
+            <m:sup>
+              <m:r>
+                <w:rPr>
+                  <w:rFonts w:ascii="Cambria Math" w:hAnsi="Cambria Math"/>
+                </w:rPr>
+                <m:t>10</m:t>
+              </m:r>
+            </m:sup>
+          </m:sSup>
+        </m:oMath>
+      </m:oMathPara>
+    </w:p>
+    <w:p>
+      <w:pPr>
+        <w:rPr>
+          <w:rtl/>
+        </w:rPr>
+      </w:pPr>
+      <w:r>
+        <w:rPr>
+          <w:rFonts w:hint="cs"/>
+          <w:rtl/>
+        </w:rPr>
+        <w:t xml:space="preserve">יש </w:t>
+      </w:r>
+      <m:oMath>
+        <m:d>
+          <m:dPr>
+            <m:ctrlPr>
+              <w:rPr>
+                <w:rFonts w:ascii="Cambria Math" w:hAnsi="Cambria Math"/>
+                <w:i/>
+              </w:rPr>
+            </m:ctrlPr>
+          </m:dPr>
+          <m:e>
+            <m:eqArr>
+              <m:eqArrPr>
+                <m:ctrlPr>
+                  <w:rPr>
+                    <w:rFonts w:ascii="Cambria Math" w:hAnsi="Cambria Math"/>
+                    <w:i/>
+                  </w:rPr>
+                </m:ctrlPr>
+              </m:eqArrPr>
+              <m:e>
+                <m:r>
+                  <w:rPr>
+                    <w:rFonts w:ascii="Cambria Math" w:hAnsi="Cambria Math"/>
+                  </w:rPr>
+                  <m:t>6</m:t>
+                </m:r>
+              </m:e>
+              <m:e>
+                <m:r>
+                  <w:rPr>
+                    <w:rFonts w:ascii="Cambria Math" w:hAnsi="Cambria Math"/>
+                  </w:rPr>
+                  <m:t>4</m:t>
+                </m:r>
+              </m:e>
+            </m:eqArr>
+          </m:e>
+        </m:d>
+      </m:oMath>
+      <w:r>
+        <w:rPr>
+          <w:rFonts w:hint="cs"/>
+          <w:rtl/>
+        </w:rPr>
+        <w:t xml:space="preserve"> קבוצות כאלו בסכום הנ"ל (כי צריך לבחור </w:t>
+      </w:r>
+      <w:r>
+        <w:rPr>
+          <w:rFonts w:hint="cs"/>
+          <w:rtl/>
+        </w:rPr>
+        <w:t>ארבעה</w:t>
+      </w:r>
+      <w:r>
+        <w:rPr>
+          <w:rFonts w:hint="cs"/>
+          <w:rtl/>
+        </w:rPr>
+        <w:t xml:space="preserve"> </w:t>
+      </w:r>
+      <w:r>
+        <w:rPr>
+          <w:rFonts w:hint="cs"/>
+          <w:rtl/>
+        </w:rPr>
+        <w:t>מספרים</w:t>
+      </w:r>
+      <w:r>
+        <w:rPr>
+          <w:rFonts w:hint="cs"/>
+          <w:rtl/>
+        </w:rPr>
+        <w:t xml:space="preserve"> מתוך </w:t>
+      </w:r>
+      <w:r>
+        <w:rPr>
+          <w:rFonts w:hint="cs"/>
+          <w:rtl/>
+        </w:rPr>
+        <w:t xml:space="preserve">ששה </w:t>
+      </w:r>
+      <w:r>
+        <w:rPr>
+          <w:rtl/>
+        </w:rPr>
+        <w:t>–</w:t>
+      </w:r>
+      <w:r>
+        <w:rPr>
+          <w:rFonts w:hint="cs"/>
+          <w:rtl/>
+        </w:rPr>
+        <w:t xml:space="preserve"> המספרים המותרים בשימוש</w:t>
+      </w:r>
+      <w:r>
+        <w:rPr>
+          <w:rFonts w:hint="cs"/>
+          <w:rtl/>
+        </w:rPr>
+        <w:t>).</w:t>
+      </w:r>
+    </w:p>
+    <w:p>
+      <w:pPr>
+        <w:rPr>
+          <w:rFonts w:hint="cs"/>
+          <w:rtl/>
+        </w:rPr>
+      </w:pPr>
+      <w:r>
+        <w:rPr>
+          <w:rFonts w:hint="cs"/>
+          <w:rtl/>
+        </w:rPr>
+        <w:t xml:space="preserve">בדומה לכך כל האיברים הם במבנה של </w:t>
+      </w:r>
+      <m:oMath>
+        <m:d>
+          <m:dPr>
+            <m:ctrlPr>
+              <w:rPr>
+                <w:rFonts w:ascii="Cambria Math" w:hAnsi="Cambria Math"/>
+                <w:i/>
+              </w:rPr>
+            </m:ctrlPr>
+          </m:dPr>
+          <m:e>
+            <m:eqArr>
+              <m:eqArrPr>
+                <m:ctrlPr>
+                  <w:rPr>
+                    <w:rFonts w:ascii="Cambria Math" w:hAnsi="Cambria Math"/>
+                    <w:i/>
+                  </w:rPr>
+                </m:ctrlPr>
+              </m:eqArrPr>
+              <m:e>
+                <m:r>
+                  <w:rPr>
+                    <w:rFonts w:ascii="Cambria Math" w:hAnsi="Cambria Math"/>
+                  </w:rPr>
+                  <m:t>6</m:t>
+                </m:r>
+              </m:e>
+              <m:e>
+                <m:r>
+                  <w:rPr>
+                    <w:rFonts w:ascii="Cambria Math" w:hAnsi="Cambria Math"/>
+                  </w:rPr>
+                  <m:t>k</m:t>
+                </m:r>
+              </m:e>
+            </m:eqArr>
+          </m:e>
+        </m:d>
+        <m:sSup>
+          <m:sSupPr>
+            <m:ctrlPr>
+              <w:rPr>
+                <w:rFonts w:ascii="Cambria Math" w:hAnsi="Cambria Math"/>
+                <w:i/>
+              </w:rPr>
+            </m:ctrlPr>
+          </m:sSupPr>
+          <m:e>
+            <m:r>
+              <w:rPr>
+                <w:rFonts w:ascii="Cambria Math" w:hAnsi="Cambria Math"/>
+              </w:rPr>
+              <m:t>k</m:t>
+            </m:r>
+          </m:e>
+          <m:sup>
+            <m:r>
+              <w:rPr>
+                <w:rFonts w:ascii="Cambria Math" w:hAnsi="Cambria Math"/>
+              </w:rPr>
+              <m:t>10</m:t>
+            </m:r>
+          </m:sup>
+        </m:sSup>
+      </m:oMath>
+      <w:r>
+        <w:rPr>
+          <w:rFonts w:hint="cs"/>
+          <w:rtl/>
+        </w:rPr>
+        <w:t>, ולכן הסכום הכללי הוא:</w:t>
       </w:r>
     </w:p>
     <w:p>
@@ -14776,7 +15867,7 @@
                 <w:rPr>
                   <w:rFonts w:ascii="Cambria Math" w:hAnsi="Cambria Math"/>
                 </w:rPr>
-                <m:t>i=1</m:t>
+                <m:t>k=0</m:t>
               </m:r>
             </m:sub>
             <m:sup>
@@ -14788,45 +15879,140 @@
               </m:r>
             </m:sup>
             <m:e>
-              <m:sSub>
-                <m:sSubPr>
+              <m:d>
+                <m:dPr>
                   <m:ctrlPr>
                     <w:rPr>
                       <w:rFonts w:ascii="Cambria Math" w:hAnsi="Cambria Math"/>
                       <w:i/>
                     </w:rPr>
                   </m:ctrlPr>
-                </m:sSubPr>
-                <m:e>
-                  <m:r>
-                    <w:rPr>
-                      <w:rFonts w:ascii="Cambria Math" w:hAnsi="Cambria Math"/>
-                    </w:rPr>
-                    <m:t>x</m:t>
-                  </m:r>
-                </m:e>
-                <m:sub>
-                  <m:r>
-                    <w:rPr>
-                      <w:rFonts w:ascii="Cambria Math" w:hAnsi="Cambria Math"/>
-                    </w:rPr>
-                    <m:t>i</m:t>
-                  </m:r>
-                </m:sub>
-              </m:sSub>
+                </m:dPr>
+                <m:e>
+                  <m:d>
+                    <m:dPr>
+                      <m:ctrlPr>
+                        <w:rPr>
+                          <w:rFonts w:ascii="Cambria Math" w:hAnsi="Cambria Math"/>
+                          <w:i/>
+                        </w:rPr>
+                      </m:ctrlPr>
+                    </m:dPr>
+                    <m:e>
+                      <m:eqArr>
+                        <m:eqArrPr>
+                          <m:ctrlPr>
+                            <w:rPr>
+                              <w:rFonts w:ascii="Cambria Math" w:hAnsi="Cambria Math"/>
+                              <w:i/>
+                            </w:rPr>
+                          </m:ctrlPr>
+                        </m:eqArrPr>
+                        <m:e>
+                          <m:r>
+                            <w:rPr>
+                              <w:rFonts w:ascii="Cambria Math" w:hAnsi="Cambria Math"/>
+                            </w:rPr>
+                            <m:t>6</m:t>
+                          </m:r>
+                        </m:e>
+                        <m:e>
+                          <m:r>
+                            <w:rPr>
+                              <w:rFonts w:ascii="Cambria Math" w:hAnsi="Cambria Math"/>
+                            </w:rPr>
+                            <m:t>k</m:t>
+                          </m:r>
+                        </m:e>
+                      </m:eqArr>
+                    </m:e>
+                  </m:d>
+                  <m:sSup>
+                    <m:sSupPr>
+                      <m:ctrlPr>
+                        <w:rPr>
+                          <w:rFonts w:ascii="Cambria Math" w:hAnsi="Cambria Math"/>
+                          <w:i/>
+                        </w:rPr>
+                      </m:ctrlPr>
+                    </m:sSupPr>
+                    <m:e>
+                      <m:d>
+                        <m:dPr>
+                          <m:ctrlPr>
+                            <w:rPr>
+                              <w:rFonts w:ascii="Cambria Math" w:hAnsi="Cambria Math"/>
+                              <w:i/>
+                            </w:rPr>
+                          </m:ctrlPr>
+                        </m:dPr>
+                        <m:e>
+                          <m:r>
+                            <w:rPr>
+                              <w:rFonts w:ascii="Cambria Math" w:hAnsi="Cambria Math"/>
+                            </w:rPr>
+                            <m:t>-1</m:t>
+                          </m:r>
+                        </m:e>
+                      </m:d>
+                    </m:e>
+                    <m:sup>
+                      <m:r>
+                        <w:rPr>
+                          <w:rFonts w:ascii="Cambria Math" w:hAnsi="Cambria Math"/>
+                        </w:rPr>
+                        <m:t>k</m:t>
+                      </m:r>
+                    </m:sup>
+                  </m:sSup>
+                  <m:sSup>
+                    <m:sSupPr>
+                      <m:ctrlPr>
+                        <w:rPr>
+                          <w:rFonts w:ascii="Cambria Math" w:hAnsi="Cambria Math"/>
+                          <w:i/>
+                        </w:rPr>
+                      </m:ctrlPr>
+                    </m:sSupPr>
+                    <m:e>
+                      <m:r>
+                        <w:rPr>
+                          <w:rFonts w:ascii="Cambria Math" w:hAnsi="Cambria Math"/>
+                        </w:rPr>
+                        <m:t>k</m:t>
+                      </m:r>
+                    </m:e>
+                    <m:sup>
+                      <m:r>
+                        <w:rPr>
+                          <w:rFonts w:ascii="Cambria Math" w:hAnsi="Cambria Math"/>
+                        </w:rPr>
+                        <m:t>10</m:t>
+                      </m:r>
+                    </m:sup>
+                  </m:sSup>
+                </m:e>
+              </m:d>
             </m:e>
           </m:nary>
           <m:r>
             <w:rPr>
               <w:rFonts w:ascii="Cambria Math" w:hAnsi="Cambria Math"/>
             </w:rPr>
-            <m:t>=10</m:t>
+            <m:t>=</m:t>
+          </m:r>
+          <m:r>
+            <w:rPr>
+              <w:rFonts w:ascii="Cambria Math" w:hAnsi="Cambria Math"/>
+            </w:rPr>
+            <m:t>16435440</m:t>
           </m:r>
         </m:oMath>
       </m:oMathPara>
     </w:p>
     <w:p>
       <w:pPr>
+        <w:pStyle w:val="3"/>
         <w:rPr>
           <w:rtl/>
         </w:rPr>
@@ -14836,194 +16022,36 @@
           <w:rFonts w:hint="cs"/>
           <w:rtl/>
         </w:rPr>
-        <w:t>תחת האילוץ שכל המספרים הם מספרים חיוביים (גדולים מאפס), שהיא שקולה לפתרון המשוואה בשלמים אי-שליליים</w:t>
-      </w:r>
-      <w:r>
-        <w:t>:</w:t>
+        <w:t xml:space="preserve">שאלה </w:t>
+      </w:r>
+      <w:r>
+        <w:rPr>
+          <w:rFonts w:hint="cs"/>
+          <w:rtl/>
+        </w:rPr>
+        <w:t>11</w:t>
+      </w:r>
+      <w:r>
+        <w:rPr>
+          <w:rFonts w:hint="cs"/>
+          <w:rtl/>
+        </w:rPr>
+        <w:t xml:space="preserve"> </w:t>
+      </w:r>
+      <w:r>
+        <w:rPr>
+          <w:rFonts w:hint="cs"/>
+          <w:rtl/>
+        </w:rPr>
+        <w:t xml:space="preserve">  </w:t>
       </w:r>
     </w:p>
     <w:p>
       <w:pPr>
-        <w:bidi w:val="0"/>
-      </w:pPr>
-      <m:oMathPara>
-        <m:oMath>
-          <m:nary>
-            <m:naryPr>
-              <m:chr m:val="∑"/>
-              <m:limLoc m:val="undOvr"/>
-              <m:ctrlPr>
-                <w:rPr>
-                  <w:rFonts w:ascii="Cambria Math" w:hAnsi="Cambria Math"/>
-                  <w:i/>
-                </w:rPr>
-              </m:ctrlPr>
-            </m:naryPr>
-            <m:sub>
-              <m:r>
-                <w:rPr>
-                  <w:rFonts w:ascii="Cambria Math" w:hAnsi="Cambria Math"/>
-                </w:rPr>
-                <m:t>i=1</m:t>
-              </m:r>
-            </m:sub>
-            <m:sup>
-              <m:r>
-                <w:rPr>
-                  <w:rFonts w:ascii="Cambria Math" w:hAnsi="Cambria Math"/>
-                </w:rPr>
-                <m:t>6</m:t>
-              </m:r>
-            </m:sup>
-            <m:e>
-              <m:sSub>
-                <m:sSubPr>
-                  <m:ctrlPr>
-                    <w:rPr>
-                      <w:rFonts w:ascii="Cambria Math" w:hAnsi="Cambria Math"/>
-                      <w:i/>
-                    </w:rPr>
-                  </m:ctrlPr>
-                </m:sSubPr>
-                <m:e>
-                  <m:r>
-                    <w:rPr>
-                      <w:rFonts w:ascii="Cambria Math" w:hAnsi="Cambria Math"/>
-                    </w:rPr>
-                    <m:t>y</m:t>
-                  </m:r>
-                </m:e>
-                <m:sub>
-                  <m:r>
-                    <w:rPr>
-                      <w:rFonts w:ascii="Cambria Math" w:hAnsi="Cambria Math"/>
-                    </w:rPr>
-                    <m:t>i</m:t>
-                  </m:r>
-                </m:sub>
-              </m:sSub>
-            </m:e>
-          </m:nary>
-          <m:r>
-            <w:rPr>
-              <w:rFonts w:ascii="Cambria Math" w:hAnsi="Cambria Math"/>
-            </w:rPr>
-            <m:t>=4</m:t>
-          </m:r>
-        </m:oMath>
-      </m:oMathPara>
-    </w:p>
-    <w:p>
-      <w:pPr>
-        <w:rPr>
-          <w:rFonts w:hint="cs"/>
-          <w:rtl/>
-        </w:rPr>
-      </w:pPr>
-      <w:r>
-        <w:rPr>
-          <w:rFonts w:hint="cs"/>
-          <w:rtl/>
-        </w:rPr>
-        <w:t>שהיא שקולה לסידור ארבעה כדורים וחמש מחיצות בשורה:</w:t>
-      </w:r>
-    </w:p>
-    <w:p>
-      <w:pPr>
-        <w:bidi w:val="0"/>
-      </w:pPr>
-      <m:oMathPara>
-        <m:oMath>
-          <m:d>
-            <m:dPr>
-              <m:ctrlPr>
-                <w:rPr>
-                  <w:rFonts w:ascii="Cambria Math" w:hAnsi="Cambria Math"/>
-                  <w:i/>
-                </w:rPr>
-              </m:ctrlPr>
-            </m:dPr>
-            <m:e>
-              <m:eqArr>
-                <m:eqArrPr>
-                  <m:ctrlPr>
-                    <w:rPr>
-                      <w:rFonts w:ascii="Cambria Math" w:hAnsi="Cambria Math"/>
-                      <w:i/>
-                    </w:rPr>
-                  </m:ctrlPr>
-                </m:eqArrPr>
-                <m:e>
-                  <m:r>
-                    <w:rPr>
-                      <w:rFonts w:ascii="Cambria Math" w:hAnsi="Cambria Math"/>
-                    </w:rPr>
-                    <m:t>9</m:t>
-                  </m:r>
-                </m:e>
-                <m:e>
-                  <m:r>
-                    <w:rPr>
-                      <w:rFonts w:ascii="Cambria Math" w:hAnsi="Cambria Math"/>
-                    </w:rPr>
-                    <m:t>4</m:t>
-                  </m:r>
-                </m:e>
-              </m:eqArr>
-            </m:e>
-          </m:d>
-          <m:r>
-            <w:rPr>
-              <w:rFonts w:ascii="Cambria Math" w:hAnsi="Cambria Math"/>
-            </w:rPr>
-            <m:t>=126</m:t>
-          </m:r>
-        </m:oMath>
-      </m:oMathPara>
-    </w:p>
-    <w:p>
-      <w:pPr>
-        <w:pStyle w:val="3"/>
-        <w:rPr>
-          <w:rFonts w:hint="cs"/>
-          <w:rtl/>
-        </w:rPr>
-      </w:pPr>
-      <w:r>
-        <w:rPr>
-          <w:rFonts w:hint="cs"/>
-          <w:rtl/>
-        </w:rPr>
-        <w:t xml:space="preserve">שאלה </w:t>
-      </w:r>
-      <w:r>
-        <w:rPr>
-          <w:rFonts w:hint="cs"/>
-          <w:rtl/>
-        </w:rPr>
-        <w:t>11</w:t>
-      </w:r>
-      <w:r>
-        <w:rPr>
-          <w:rFonts w:hint="cs"/>
-          <w:rtl/>
-        </w:rPr>
-        <w:t xml:space="preserve"> </w:t>
-      </w:r>
-      <w:r>
-        <w:rPr>
-          <w:rFonts w:hint="cs"/>
-          <w:rtl/>
-        </w:rPr>
-        <w:t xml:space="preserve">  </w:t>
-      </w:r>
-    </w:p>
-    <w:p>
-      <w:pPr>
         <w:keepNext/>
         <w:keepLines/>
         <w:rPr>
-          <w:rFonts w:cs="David" w:hint="cs"/>
+          <w:rFonts w:cs="David"/>
           <w:b/>
           <w:bCs/>
           <w:rtl/>
@@ -15050,7 +16078,7 @@
           <v:shape id="_x0000_i1034" type="#_x0000_t75" style="width:38.8pt;height:15.9pt" o:ole="">
             <v:imagedata r:id="rId26" o:title=""/>
           </v:shape>
-          <o:OLEObject Type="Embed" ProgID="Equation.3" ShapeID="_x0000_i1034" DrawAspect="Content" ObjectID="_1391179822" r:id="rId27"/>
+          <o:OLEObject Type="Embed" ProgID="Equation.3" ShapeID="_x0000_i1034" DrawAspect="Content" ObjectID="_1391349802" r:id="rId27"/>
         </w:object>
       </w:r>
       <w:r>
@@ -15074,7 +16102,7 @@
           <v:shape id="_x0000_i1035" type="#_x0000_t75" style="width:38.8pt;height:15.9pt" o:ole="">
             <v:imagedata r:id="rId28" o:title=""/>
           </v:shape>
-          <o:OLEObject Type="Embed" ProgID="Equation.3" ShapeID="_x0000_i1035" DrawAspect="Content" ObjectID="_1391179823" r:id="rId29"/>
+          <o:OLEObject Type="Embed" ProgID="Equation.3" ShapeID="_x0000_i1035" DrawAspect="Content" ObjectID="_1391349803" r:id="rId29"/>
         </w:object>
       </w:r>
       <w:r>
@@ -15098,7 +16126,7 @@
           <v:shape id="_x0000_i1036" type="#_x0000_t75" style="width:9.8pt;height:14.05pt" o:ole="">
             <v:imagedata r:id="rId30" o:title=""/>
           </v:shape>
-          <o:OLEObject Type="Embed" ProgID="Equation.3" ShapeID="_x0000_i1036" DrawAspect="Content" ObjectID="_1391179824" r:id="rId31"/>
+          <o:OLEObject Type="Embed" ProgID="Equation.3" ShapeID="_x0000_i1036" DrawAspect="Content" ObjectID="_1391349804" r:id="rId31"/>
         </w:object>
       </w:r>
       <w:r>
@@ -15114,7 +16142,6 @@
     <w:p>
       <w:pPr>
         <w:rPr>
-          <w:rFonts w:hint="cs"/>
           <w:rtl/>
         </w:rPr>
       </w:pPr>
@@ -18944,6 +19971,7 @@
   <w:rsids>
     <w:rsidRoot w:val="00621DA2"/>
     <w:rsid w:val="00621DA2"/>
+    <w:rsid w:val="00E86740"/>
   </w:rsids>
   <m:mathPr>
     <m:mathFont m:val="Cambria Math"/>
@@ -19124,6 +20152,7 @@
   <w:style w:type="paragraph" w:default="1" w:styleId="a">
     <w:name w:val="Normal"/>
     <w:qFormat/>
+    <w:rsid w:val="00E86740"/>
     <w:pPr>
       <w:bidi/>
     </w:pPr>
@@ -19161,7 +20190,7 @@
     <w:basedOn w:val="a0"/>
     <w:uiPriority w:val="99"/>
     <w:semiHidden/>
-    <w:rsid w:val="00621DA2"/>
+    <w:rsid w:val="00E86740"/>
     <w:rPr>
       <w:color w:val="808080"/>
     </w:rPr>
@@ -19463,7 +20492,7 @@
 </file>
 
 <file path=customXml/itemProps1.xml><?xml version="1.0" encoding="utf-8"?>
-<ds:datastoreItem xmlns:ds="http://schemas.openxmlformats.org/officeDocument/2006/customXml" ds:itemID="{C35B4739-55AB-4A6E-B139-E2C80117395C}">
+<ds:datastoreItem xmlns:ds="http://schemas.openxmlformats.org/officeDocument/2006/customXml" ds:itemID="{32434679-920B-498D-9725-50D162989945}">
   <ds:schemaRefs>
     <ds:schemaRef ds:uri="http://schemas.openxmlformats.org/officeDocument/2006/bibliography"/>
   </ds:schemaRefs>

</xml_diff>